<commit_message>
fix: generate docx bast peminjaman (semoga) lengkap
</commit_message>
<xml_diff>
--- a/public/format/format-bast-peminjaman.docx
+++ b/public/format/format-bast-peminjaman.docx
@@ -485,9 +485,9 @@
         <w:tblLook w:val="04A0" w:firstRow="1" w:lastRow="0" w:firstColumn="1" w:lastColumn="0" w:noHBand="0" w:noVBand="1"/>
       </w:tblPr>
       <w:tblGrid>
-        <w:gridCol w:w="576"/>
-        <w:gridCol w:w="6892"/>
-        <w:gridCol w:w="1224"/>
+        <w:gridCol w:w="1524"/>
+        <w:gridCol w:w="6019"/>
+        <w:gridCol w:w="1149"/>
       </w:tblGrid>
       <w:tr>
         <w:tc>
@@ -519,7 +519,7 @@
         </w:tc>
         <w:tc>
           <w:tcPr>
-            <w:tcW w:w="7092" w:type="dxa"/>
+            <w:tcW w:w="6885" w:type="dxa"/>
             <w:shd w:val="clear" w:color="auto" w:fill="8DB3E2" w:themeFill="text2" w:themeFillTint="66"/>
             <w:vAlign w:val="center"/>
           </w:tcPr>
@@ -546,7 +546,7 @@
         </w:tc>
         <w:tc>
           <w:tcPr>
-            <w:tcW w:w="1250" w:type="dxa"/>
+            <w:tcW w:w="1231" w:type="dxa"/>
             <w:shd w:val="clear" w:color="auto" w:fill="8DB3E2" w:themeFill="text2" w:themeFillTint="66"/>
             <w:vAlign w:val="center"/>
           </w:tcPr>
@@ -595,13 +595,31 @@
                 <w:bCs/>
                 <w:lang w:val="id-ID"/>
               </w:rPr>
-              <w:t>1</w:t>
+              <w:t>${</w:t>
+            </w:r>
+            <w:r>
+              <w:rPr>
+                <w:rFonts w:ascii="Arial" w:hAnsi="Arial" w:cs="Arial"/>
+                <w:b/>
+                <w:bCs/>
+                <w:lang w:val="id-ID"/>
+              </w:rPr>
+              <w:t>no_tabel</w:t>
+            </w:r>
+            <w:r>
+              <w:rPr>
+                <w:rFonts w:ascii="Arial" w:hAnsi="Arial" w:cs="Arial"/>
+                <w:b/>
+                <w:bCs/>
+                <w:lang w:val="id-ID"/>
+              </w:rPr>
+              <w:t>}</w:t>
             </w:r>
           </w:p>
         </w:tc>
         <w:tc>
           <w:tcPr>
-            <w:tcW w:w="7092" w:type="dxa"/>
+            <w:tcW w:w="6885" w:type="dxa"/>
           </w:tcPr>
           <w:p>
             <w:pPr>
@@ -615,202 +633,20 @@
                 <w:rFonts w:ascii="Arial" w:hAnsi="Arial" w:cs="Arial"/>
                 <w:lang w:val="id-ID"/>
               </w:rPr>
-              <w:t>SH</w:t>
+              <w:t>${jenis}</w:t>
             </w:r>
             <w:r>
               <w:rPr>
                 <w:rFonts w:ascii="Arial" w:hAnsi="Arial" w:cs="Arial"/>
                 <w:lang w:val="id-ID"/>
               </w:rPr>
-              <w:t>M</w:t>
-            </w:r>
-            <w:r>
-              <w:rPr>
-                <w:rFonts w:ascii="Arial" w:hAnsi="Arial" w:cs="Arial"/>
-                <w:lang w:val="id-ID"/>
-              </w:rPr>
-              <w:t xml:space="preserve"> No.</w:t>
-            </w:r>
-            <w:r>
-              <w:rPr>
-                <w:rFonts w:ascii="Arial" w:hAnsi="Arial" w:cs="Arial"/>
-                <w:lang w:val="id-ID"/>
-              </w:rPr>
-              <w:t xml:space="preserve">05176/BANGETAYU WETAN </w:t>
-            </w:r>
-            <w:r>
-              <w:rPr>
-                <w:rFonts w:ascii="Arial" w:hAnsi="Arial" w:cs="Arial"/>
-                <w:lang w:val="id-ID"/>
-              </w:rPr>
-              <w:t xml:space="preserve">an. </w:t>
-            </w:r>
-            <w:r>
-              <w:rPr>
-                <w:rFonts w:ascii="Arial" w:hAnsi="Arial" w:cs="Arial"/>
-                <w:lang w:val="id-ID"/>
-              </w:rPr>
-              <w:t xml:space="preserve">ADHITYA AGUNG KURNIAWAN </w:t>
-            </w:r>
-            <w:r>
-              <w:rPr>
-                <w:rFonts w:ascii="Arial" w:hAnsi="Arial" w:cs="Arial"/>
-                <w:lang w:val="id-ID"/>
-              </w:rPr>
-              <w:t>No.Debt.13.01.05.</w:t>
-            </w:r>
-            <w:r>
-              <w:rPr>
-                <w:rFonts w:ascii="Arial" w:hAnsi="Arial" w:cs="Arial"/>
-                <w:lang w:val="id-ID"/>
-              </w:rPr>
-              <w:t>001697.1</w:t>
+              <w:t xml:space="preserve"> a.n. ${pemilik} No. Debt. ${no_debitur}</w:t>
             </w:r>
           </w:p>
         </w:tc>
         <w:tc>
           <w:tcPr>
-            <w:tcW w:w="1250" w:type="dxa"/>
-            <w:vAlign w:val="center"/>
-          </w:tcPr>
-          <w:p>
-            <w:pPr>
-              <w:jc w:val="center"/>
-              <w:rPr>
-                <w:rFonts w:ascii="Arial" w:hAnsi="Arial" w:cs="Arial"/>
-                <w:lang w:val="id-ID"/>
-              </w:rPr>
-            </w:pPr>
-            <w:r>
-              <w:rPr>
-                <w:rFonts w:ascii="Arial" w:hAnsi="Arial" w:cs="Arial"/>
-                <w:lang w:val="id-ID"/>
-              </w:rPr>
-              <w:t>ASLI</w:t>
-            </w:r>
-          </w:p>
-        </w:tc>
-      </w:tr>
-      <w:tr>
-        <w:tc>
-          <w:tcPr>
-            <w:tcW w:w="576" w:type="dxa"/>
-            <w:vAlign w:val="center"/>
-          </w:tcPr>
-          <w:p>
-            <w:pPr>
-              <w:jc w:val="center"/>
-              <w:rPr>
-                <w:rFonts w:ascii="Arial" w:hAnsi="Arial" w:cs="Arial"/>
-                <w:b/>
-                <w:bCs/>
-                <w:lang w:val="id-ID"/>
-              </w:rPr>
-            </w:pPr>
-            <w:r>
-              <w:rPr>
-                <w:rFonts w:ascii="Arial" w:hAnsi="Arial" w:cs="Arial"/>
-                <w:b/>
-                <w:bCs/>
-                <w:lang w:val="id-ID"/>
-              </w:rPr>
-              <w:t>2</w:t>
-            </w:r>
-          </w:p>
-        </w:tc>
-        <w:tc>
-          <w:tcPr>
-            <w:tcW w:w="7092" w:type="dxa"/>
-          </w:tcPr>
-          <w:p>
-            <w:pPr>
-              <w:rPr>
-                <w:rFonts w:ascii="Arial" w:hAnsi="Arial" w:cs="Arial"/>
-                <w:lang w:val="id-ID"/>
-              </w:rPr>
-            </w:pPr>
-            <w:r>
-              <w:rPr>
-                <w:rFonts w:ascii="Arial" w:hAnsi="Arial" w:cs="Arial"/>
-                <w:lang w:val="id-ID"/>
-              </w:rPr>
-              <w:t>SHT No.03209/2017</w:t>
-            </w:r>
-          </w:p>
-        </w:tc>
-        <w:tc>
-          <w:tcPr>
-            <w:tcW w:w="1250" w:type="dxa"/>
-            <w:vAlign w:val="center"/>
-          </w:tcPr>
-          <w:p>
-            <w:pPr>
-              <w:jc w:val="center"/>
-              <w:rPr>
-                <w:rFonts w:ascii="Arial" w:hAnsi="Arial" w:cs="Arial"/>
-                <w:lang w:val="id-ID"/>
-              </w:rPr>
-            </w:pPr>
-            <w:r>
-              <w:rPr>
-                <w:rFonts w:ascii="Arial" w:hAnsi="Arial" w:cs="Arial"/>
-                <w:lang w:val="id-ID"/>
-              </w:rPr>
-              <w:t>ASLI</w:t>
-            </w:r>
-          </w:p>
-        </w:tc>
-      </w:tr>
-      <w:tr>
-        <w:tc>
-          <w:tcPr>
-            <w:tcW w:w="576" w:type="dxa"/>
-            <w:vAlign w:val="center"/>
-          </w:tcPr>
-          <w:p>
-            <w:pPr>
-              <w:jc w:val="center"/>
-              <w:rPr>
-                <w:rFonts w:ascii="Arial" w:hAnsi="Arial" w:cs="Arial"/>
-                <w:b/>
-                <w:bCs/>
-                <w:lang w:val="id-ID"/>
-              </w:rPr>
-            </w:pPr>
-            <w:r>
-              <w:rPr>
-                <w:rFonts w:ascii="Arial" w:hAnsi="Arial" w:cs="Arial"/>
-                <w:b/>
-                <w:bCs/>
-                <w:lang w:val="id-ID"/>
-              </w:rPr>
-              <w:t>3</w:t>
-            </w:r>
-          </w:p>
-        </w:tc>
-        <w:tc>
-          <w:tcPr>
-            <w:tcW w:w="7092" w:type="dxa"/>
-          </w:tcPr>
-          <w:p>
-            <w:pPr>
-              <w:rPr>
-                <w:rFonts w:ascii="Arial" w:hAnsi="Arial" w:cs="Arial"/>
-                <w:lang w:val="id-ID"/>
-              </w:rPr>
-            </w:pPr>
-            <w:r>
-              <w:rPr>
-                <w:rFonts w:ascii="Arial" w:hAnsi="Arial" w:cs="Arial"/>
-                <w:lang w:val="id-ID"/>
-              </w:rPr>
-              <w:t>SURAT ROYA</w:t>
-            </w:r>
-          </w:p>
-        </w:tc>
-        <w:tc>
-          <w:tcPr>
-            <w:tcW w:w="1250" w:type="dxa"/>
+            <w:tcW w:w="1231" w:type="dxa"/>
             <w:vAlign w:val="center"/>
           </w:tcPr>
           <w:p>
@@ -859,6 +695,22 @@
     </w:p>
     <w:p>
       <w:pPr>
+        <w:jc w:val="both"/>
+        <w:rPr>
+          <w:rFonts w:ascii="Arial" w:hAnsi="Arial" w:cs="Arial"/>
+          <w:lang w:val="id-ID"/>
+        </w:rPr>
+      </w:pPr>
+      <w:r>
+        <w:rPr>
+          <w:rFonts w:ascii="Arial" w:hAnsi="Arial" w:cs="Arial"/>
+          <w:lang w:val="id-ID"/>
+        </w:rPr>
+        <w:t>${blok_menunjuk}</w:t>
+      </w:r>
+    </w:p>
+    <w:p>
+      <w:pPr>
         <w:pStyle w:val="ListParagraph"/>
         <w:numPr>
           <w:ilvl w:val="0"/>
@@ -876,28 +728,23 @@
           <w:rFonts w:ascii="Arial" w:hAnsi="Arial" w:cs="Arial"/>
           <w:lang w:val="id-ID"/>
         </w:rPr>
-        <w:t xml:space="preserve">Formulir Peminjaman Dokumen </w:t>
-      </w:r>
-      <w:r>
-        <w:rPr>
-          <w:rFonts w:ascii="Arial" w:hAnsi="Arial" w:cs="Arial"/>
-          <w:lang w:val="id-ID"/>
-        </w:rPr>
-        <w:t>N</w:t>
-      </w:r>
-      <w:r>
-        <w:rPr>
-          <w:rFonts w:ascii="Arial" w:hAnsi="Arial" w:cs="Arial"/>
-          <w:lang w:val="id-ID"/>
-        </w:rPr>
-        <w:t>o.</w:t>
-      </w:r>
-      <w:r>
-        <w:rPr>
-          <w:rFonts w:ascii="Arial" w:hAnsi="Arial" w:cs="Arial"/>
-          <w:lang w:val="id-ID"/>
-        </w:rPr>
-        <w:t>08</w:t>
+        <w:t>${penunjuk}</w:t>
+      </w:r>
+    </w:p>
+    <w:p>
+      <w:pPr>
+        <w:jc w:val="both"/>
+        <w:rPr>
+          <w:rFonts w:ascii="Arial" w:hAnsi="Arial" w:cs="Arial"/>
+          <w:lang w:val="id-ID"/>
+        </w:rPr>
+      </w:pPr>
+      <w:r>
+        <w:rPr>
+          <w:rFonts w:ascii="Arial" w:hAnsi="Arial" w:cs="Arial"/>
+          <w:lang w:val="id-ID"/>
+        </w:rPr>
+        <w:t>${</w:t>
       </w:r>
       <w:r>
         <w:rPr>
@@ -911,63 +758,7 @@
           <w:rFonts w:ascii="Arial" w:hAnsi="Arial" w:cs="Arial"/>
           <w:lang w:val="id-ID"/>
         </w:rPr>
-        <w:t>M/SMG/</w:t>
-      </w:r>
-      <w:r>
-        <w:rPr>
-          <w:rFonts w:ascii="Arial" w:hAnsi="Arial" w:cs="Arial"/>
-          <w:lang w:val="id-ID"/>
-        </w:rPr>
-        <w:t>MJP</w:t>
-      </w:r>
-      <w:r>
-        <w:rPr>
-          <w:rFonts w:ascii="Arial" w:hAnsi="Arial" w:cs="Arial"/>
-          <w:lang w:val="id-ID"/>
-        </w:rPr>
-        <w:t>/</w:t>
-      </w:r>
-      <w:r>
-        <w:rPr>
-          <w:rFonts w:ascii="Arial" w:hAnsi="Arial" w:cs="Arial"/>
-          <w:lang w:val="id-ID"/>
-        </w:rPr>
-        <w:t>I</w:t>
-      </w:r>
-      <w:r>
-        <w:rPr>
-          <w:rFonts w:ascii="Arial" w:hAnsi="Arial" w:cs="Arial"/>
-          <w:lang w:val="id-ID"/>
-        </w:rPr>
-        <w:t>/202</w:t>
-      </w:r>
-      <w:r>
-        <w:rPr>
-          <w:rFonts w:ascii="Arial" w:hAnsi="Arial" w:cs="Arial"/>
-          <w:lang w:val="id-ID"/>
-        </w:rPr>
-        <w:t>4</w:t>
-      </w:r>
-      <w:r>
-        <w:rPr>
-          <w:rFonts w:ascii="Arial" w:hAnsi="Arial" w:cs="Arial"/>
-          <w:lang w:val="id-ID"/>
-        </w:rPr>
-        <w:t xml:space="preserve"> </w:t>
-      </w:r>
-      <w:r>
-        <w:rPr>
-          <w:rFonts w:ascii="Arial" w:hAnsi="Arial" w:cs="Arial"/>
-          <w:lang w:val="id-ID"/>
-        </w:rPr>
-        <w:t xml:space="preserve">tanggal </w:t>
-      </w:r>
-      <w:r>
-        <w:rPr>
-          <w:rFonts w:ascii="Arial" w:hAnsi="Arial" w:cs="Arial"/>
-          <w:lang w:val="id-ID"/>
-        </w:rPr>
-        <w:t>22 Januari 2024</w:t>
+        <w:t>blok_menunjuk}</w:t>
       </w:r>
     </w:p>
     <w:p>
@@ -989,56 +780,14 @@
           <w:rFonts w:ascii="Arial" w:hAnsi="Arial" w:cs="Arial"/>
           <w:lang w:val="id-ID"/>
         </w:rPr>
-        <w:t xml:space="preserve">Surat </w:t>
-      </w:r>
-      <w:r>
-        <w:rPr>
-          <w:rFonts w:ascii="Arial" w:hAnsi="Arial" w:cs="Arial"/>
-          <w:lang w:val="id-ID"/>
-        </w:rPr>
-        <w:t xml:space="preserve">Kuasa </w:t>
-      </w:r>
-      <w:r>
-        <w:rPr>
-          <w:rFonts w:ascii="Arial" w:hAnsi="Arial" w:cs="Arial"/>
-          <w:lang w:val="id-ID"/>
-        </w:rPr>
-        <w:t xml:space="preserve">Notaris </w:t>
-      </w:r>
-      <w:r>
-        <w:rPr>
-          <w:rFonts w:ascii="Arial" w:hAnsi="Arial" w:cs="Arial"/>
-          <w:lang w:val="id-ID"/>
-        </w:rPr>
-        <w:t>Frieska Diar Pradhipta</w:t>
-      </w:r>
-      <w:r>
-        <w:rPr>
-          <w:rFonts w:ascii="Arial" w:hAnsi="Arial" w:cs="Arial"/>
-          <w:lang w:val="id-ID"/>
-        </w:rPr>
-        <w:t xml:space="preserve">, S.H., M.Kn. </w:t>
-      </w:r>
-      <w:r>
-        <w:rPr>
-          <w:rFonts w:ascii="Arial" w:hAnsi="Arial" w:cs="Arial"/>
-          <w:lang w:val="id-ID"/>
-        </w:rPr>
-        <w:t xml:space="preserve">tanggal </w:t>
-      </w:r>
-      <w:r>
-        <w:rPr>
-          <w:rFonts w:ascii="Arial" w:hAnsi="Arial" w:cs="Arial"/>
-          <w:lang w:val="id-ID"/>
-        </w:rPr>
-        <w:t>2</w:t>
-      </w:r>
-      <w:r>
-        <w:rPr>
-          <w:rFonts w:ascii="Arial" w:hAnsi="Arial" w:cs="Arial"/>
-          <w:lang w:val="id-ID"/>
-        </w:rPr>
-        <w:t>2 Januari 2024</w:t>
+        <w:t xml:space="preserve">Keperluan : </w:t>
+      </w:r>
+      <w:r>
+        <w:rPr>
+          <w:rFonts w:ascii="Arial" w:hAnsi="Arial" w:cs="Arial"/>
+          <w:lang w:val="id-ID"/>
+        </w:rPr>
+        <w:t>${keperluan}</w:t>
       </w:r>
     </w:p>
     <w:p>
@@ -1060,14 +809,42 @@
           <w:rFonts w:ascii="Arial" w:hAnsi="Arial" w:cs="Arial"/>
           <w:lang w:val="id-ID"/>
         </w:rPr>
-        <w:t xml:space="preserve">Keperluan : </w:t>
-      </w:r>
-      <w:r>
-        <w:rPr>
-          <w:rFonts w:ascii="Arial" w:hAnsi="Arial" w:cs="Arial"/>
-          <w:lang w:val="id-ID"/>
-        </w:rPr>
-        <w:t>${keperluan}</w:t>
+        <w:t xml:space="preserve">Jangka waktu peminjaman dokumen terhitung sejak tanggal </w:t>
+      </w:r>
+      <w:r>
+        <w:rPr>
+          <w:rFonts w:ascii="Arial" w:hAnsi="Arial" w:cs="Arial"/>
+          <w:lang w:val="id-ID"/>
+        </w:rPr>
+        <w:t>${tanggal_pinjam}</w:t>
+      </w:r>
+      <w:r>
+        <w:rPr>
+          <w:rFonts w:ascii="Arial" w:hAnsi="Arial" w:cs="Arial"/>
+          <w:lang w:val="id-ID"/>
+        </w:rPr>
+        <w:t xml:space="preserve"> s.d</w:t>
+      </w:r>
+      <w:r>
+        <w:rPr>
+          <w:rFonts w:ascii="Arial" w:hAnsi="Arial" w:cs="Arial"/>
+          <w:lang w:val="id-ID"/>
+        </w:rPr>
+        <w:t>.</w:t>
+      </w:r>
+      <w:r>
+        <w:rPr>
+          <w:rFonts w:ascii="Arial" w:hAnsi="Arial" w:cs="Arial"/>
+          <w:lang w:val="id-ID"/>
+        </w:rPr>
+        <w:t xml:space="preserve"> </w:t>
+      </w:r>
+      <w:r>
+        <w:rPr>
+          <w:rFonts w:ascii="Arial" w:hAnsi="Arial" w:cs="Arial"/>
+          <w:lang w:val="id-ID"/>
+        </w:rPr>
+        <w:t>${tanggal_jatuh_tempo}</w:t>
       </w:r>
     </w:p>
     <w:p>
@@ -1089,28 +866,7 @@
           <w:rFonts w:ascii="Arial" w:hAnsi="Arial" w:cs="Arial"/>
           <w:lang w:val="id-ID"/>
         </w:rPr>
-        <w:t xml:space="preserve">Jangka waktu peminjaman dokumen terhitung sejak tanggal </w:t>
-      </w:r>
-      <w:r>
-        <w:rPr>
-          <w:rFonts w:ascii="Arial" w:hAnsi="Arial" w:cs="Arial"/>
-          <w:lang w:val="id-ID"/>
-        </w:rPr>
-        <w:t>${tanggal_pinjam}</w:t>
-      </w:r>
-      <w:r>
-        <w:rPr>
-          <w:rFonts w:ascii="Arial" w:hAnsi="Arial" w:cs="Arial"/>
-          <w:lang w:val="id-ID"/>
-        </w:rPr>
-        <w:t xml:space="preserve"> s.d</w:t>
-      </w:r>
-      <w:r>
-        <w:rPr>
-          <w:rFonts w:ascii="Arial" w:hAnsi="Arial" w:cs="Arial"/>
-          <w:lang w:val="id-ID"/>
-        </w:rPr>
-        <w:t>.</w:t>
+        <w:t>Order oleh</w:t>
       </w:r>
       <w:r>
         <w:rPr>
@@ -1124,43 +880,14 @@
           <w:rFonts w:ascii="Arial" w:hAnsi="Arial" w:cs="Arial"/>
           <w:lang w:val="id-ID"/>
         </w:rPr>
-        <w:t>${tanggal_jatuh_tempo}</w:t>
-      </w:r>
-    </w:p>
-    <w:p>
-      <w:pPr>
-        <w:pStyle w:val="ListParagraph"/>
-        <w:numPr>
-          <w:ilvl w:val="0"/>
-          <w:numId w:val="1"/>
-        </w:numPr>
-        <w:ind w:left="540"/>
-        <w:jc w:val="both"/>
-        <w:rPr>
-          <w:rFonts w:ascii="Arial" w:hAnsi="Arial" w:cs="Arial"/>
-          <w:lang w:val="id-ID"/>
-        </w:rPr>
-      </w:pPr>
-      <w:r>
-        <w:rPr>
-          <w:rFonts w:ascii="Arial" w:hAnsi="Arial" w:cs="Arial"/>
-          <w:lang w:val="id-ID"/>
-        </w:rPr>
-        <w:t>Order oleh</w:t>
-      </w:r>
-      <w:r>
-        <w:rPr>
-          <w:rFonts w:ascii="Arial" w:hAnsi="Arial" w:cs="Arial"/>
-          <w:lang w:val="id-ID"/>
-        </w:rPr>
-        <w:t xml:space="preserve"> </w:t>
-      </w:r>
-      <w:r>
-        <w:rPr>
-          <w:rFonts w:ascii="Arial" w:hAnsi="Arial" w:cs="Arial"/>
-          <w:lang w:val="id-ID"/>
-        </w:rPr>
         <w:t>${pemberi_perintah}</w:t>
+      </w:r>
+      <w:r>
+        <w:rPr>
+          <w:rFonts w:ascii="Arial" w:hAnsi="Arial" w:cs="Arial"/>
+          <w:lang w:val="id-ID"/>
+        </w:rPr>
+        <w:t xml:space="preserve"> NIP ${nip} ${kantor}</w:t>
       </w:r>
       <w:r>
         <w:rPr>
@@ -1951,7 +1678,7 @@
   <w:style w:type="paragraph" w:default="1" w:styleId="Normal">
     <w:name w:val="Normal"/>
     <w:qFormat/>
-    <w:rsid w:val="00F12F34"/>
+    <w:rsid w:val="000B4B9C"/>
     <w:pPr>
       <w:spacing w:after="0" w:line="240" w:lineRule="auto"/>
     </w:pPr>

</xml_diff>

<commit_message>
db: tambah timestamps di semua bast; fix: pengembalian, riwayat pengembalian, format bast
</commit_message>
<xml_diff>
--- a/public/format/format-bast-peminjaman.docx
+++ b/public/format/format-bast-peminjaman.docx
@@ -4,7 +4,6 @@
   <w:body>
     <w:p>
       <w:pPr>
-        <w:ind w:left="-284" w:firstLine="284"/>
         <w:jc w:val="center"/>
         <w:rPr>
           <w:rFonts w:ascii="Arial" w:hAnsi="Arial" w:cs="Arial"/>
@@ -83,7 +82,23 @@
           <w:rFonts w:ascii="Arial" w:hAnsi="Arial" w:cs="Arial"/>
           <w:lang w:val="id-ID"/>
         </w:rPr>
-        <w:t>${hari_ini}</w:t>
+        <w:t>${</w:t>
+      </w:r>
+      <w:proofErr w:type="spellStart"/>
+      <w:r>
+        <w:rPr>
+          <w:rFonts w:ascii="Arial" w:hAnsi="Arial" w:cs="Arial"/>
+          <w:lang w:val="id-ID"/>
+        </w:rPr>
+        <w:t>hari_ini</w:t>
+      </w:r>
+      <w:proofErr w:type="spellEnd"/>
+      <w:r>
+        <w:rPr>
+          <w:rFonts w:ascii="Arial" w:hAnsi="Arial" w:cs="Arial"/>
+          <w:lang w:val="id-ID"/>
+        </w:rPr>
+        <w:t>}</w:t>
       </w:r>
       <w:r>
         <w:rPr>
@@ -97,7 +112,23 @@
           <w:rFonts w:ascii="Arial" w:hAnsi="Arial" w:cs="Arial"/>
           <w:lang w:val="id-ID"/>
         </w:rPr>
-        <w:t>${tanggal_sekarang}</w:t>
+        <w:t>${</w:t>
+      </w:r>
+      <w:proofErr w:type="spellStart"/>
+      <w:r>
+        <w:rPr>
+          <w:rFonts w:ascii="Arial" w:hAnsi="Arial" w:cs="Arial"/>
+          <w:lang w:val="id-ID"/>
+        </w:rPr>
+        <w:t>tanggal_sekarang</w:t>
+      </w:r>
+      <w:proofErr w:type="spellEnd"/>
+      <w:r>
+        <w:rPr>
+          <w:rFonts w:ascii="Arial" w:hAnsi="Arial" w:cs="Arial"/>
+          <w:lang w:val="id-ID"/>
+        </w:rPr>
+        <w:t>}</w:t>
       </w:r>
       <w:r>
         <w:rPr>
@@ -208,13 +239,31 @@
         </w:rPr>
         <w:t xml:space="preserve">: </w:t>
       </w:r>
-      <w:r>
-        <w:rPr>
-          <w:rFonts w:ascii="Arial" w:hAnsi="Arial" w:cs="Arial"/>
-          <w:lang w:val="id-ID"/>
-        </w:rPr>
-        <w:t>Loan Document</w:t>
-      </w:r>
+      <w:proofErr w:type="spellStart"/>
+      <w:r>
+        <w:rPr>
+          <w:rFonts w:ascii="Arial" w:hAnsi="Arial" w:cs="Arial"/>
+          <w:lang w:val="id-ID"/>
+        </w:rPr>
+        <w:t>Loan</w:t>
+      </w:r>
+      <w:proofErr w:type="spellEnd"/>
+      <w:r>
+        <w:rPr>
+          <w:rFonts w:ascii="Arial" w:hAnsi="Arial" w:cs="Arial"/>
+          <w:lang w:val="id-ID"/>
+        </w:rPr>
+        <w:t xml:space="preserve"> </w:t>
+      </w:r>
+      <w:proofErr w:type="spellStart"/>
+      <w:r>
+        <w:rPr>
+          <w:rFonts w:ascii="Arial" w:hAnsi="Arial" w:cs="Arial"/>
+          <w:lang w:val="id-ID"/>
+        </w:rPr>
+        <w:t>Document</w:t>
+      </w:r>
+      <w:proofErr w:type="spellEnd"/>
     </w:p>
     <w:p>
       <w:pPr>
@@ -377,7 +426,23 @@
           <w:rFonts w:ascii="Arial" w:hAnsi="Arial" w:cs="Arial"/>
           <w:lang w:val="id-ID"/>
         </w:rPr>
-        <w:t>${staff_notaris}</w:t>
+        <w:t>${</w:t>
+      </w:r>
+      <w:proofErr w:type="spellStart"/>
+      <w:r>
+        <w:rPr>
+          <w:rFonts w:ascii="Arial" w:hAnsi="Arial" w:cs="Arial"/>
+          <w:lang w:val="id-ID"/>
+        </w:rPr>
+        <w:t>staff_notaris</w:t>
+      </w:r>
+      <w:proofErr w:type="spellEnd"/>
+      <w:r>
+        <w:rPr>
+          <w:rFonts w:ascii="Arial" w:hAnsi="Arial" w:cs="Arial"/>
+          <w:lang w:val="id-ID"/>
+        </w:rPr>
+        <w:t>}</w:t>
       </w:r>
     </w:p>
     <w:p>
@@ -486,8 +551,8 @@
       </w:tblPr>
       <w:tblGrid>
         <w:gridCol w:w="1524"/>
-        <w:gridCol w:w="6019"/>
-        <w:gridCol w:w="1149"/>
+        <w:gridCol w:w="6615"/>
+        <w:gridCol w:w="1205"/>
       </w:tblGrid>
       <w:tr>
         <w:tc>
@@ -597,6 +662,7 @@
               </w:rPr>
               <w:t>${</w:t>
             </w:r>
+            <w:proofErr w:type="spellStart"/>
             <w:r>
               <w:rPr>
                 <w:rFonts w:ascii="Arial" w:hAnsi="Arial" w:cs="Arial"/>
@@ -606,6 +672,7 @@
               </w:rPr>
               <w:t>no_tabel</w:t>
             </w:r>
+            <w:proofErr w:type="spellEnd"/>
             <w:r>
               <w:rPr>
                 <w:rFonts w:ascii="Arial" w:hAnsi="Arial" w:cs="Arial"/>
@@ -640,7 +707,39 @@
                 <w:rFonts w:ascii="Arial" w:hAnsi="Arial" w:cs="Arial"/>
                 <w:lang w:val="id-ID"/>
               </w:rPr>
-              <w:t xml:space="preserve"> a.n. ${pemilik} No. Debt. ${no_debitur}</w:t>
+              <w:t xml:space="preserve"> a.n. ${pemilik} No. </w:t>
+            </w:r>
+            <w:proofErr w:type="spellStart"/>
+            <w:r>
+              <w:rPr>
+                <w:rFonts w:ascii="Arial" w:hAnsi="Arial" w:cs="Arial"/>
+                <w:lang w:val="id-ID"/>
+              </w:rPr>
+              <w:t>Debt</w:t>
+            </w:r>
+            <w:proofErr w:type="spellEnd"/>
+            <w:r>
+              <w:rPr>
+                <w:rFonts w:ascii="Arial" w:hAnsi="Arial" w:cs="Arial"/>
+                <w:lang w:val="id-ID"/>
+              </w:rPr>
+              <w:t>. ${</w:t>
+            </w:r>
+            <w:proofErr w:type="spellStart"/>
+            <w:r>
+              <w:rPr>
+                <w:rFonts w:ascii="Arial" w:hAnsi="Arial" w:cs="Arial"/>
+                <w:lang w:val="id-ID"/>
+              </w:rPr>
+              <w:t>no_debitur</w:t>
+            </w:r>
+            <w:proofErr w:type="spellEnd"/>
+            <w:r>
+              <w:rPr>
+                <w:rFonts w:ascii="Arial" w:hAnsi="Arial" w:cs="Arial"/>
+                <w:lang w:val="id-ID"/>
+              </w:rPr>
+              <w:t>}</w:t>
             </w:r>
           </w:p>
         </w:tc>
@@ -706,7 +805,23 @@
           <w:rFonts w:ascii="Arial" w:hAnsi="Arial" w:cs="Arial"/>
           <w:lang w:val="id-ID"/>
         </w:rPr>
-        <w:t>${blok_menunjuk}</w:t>
+        <w:t>${</w:t>
+      </w:r>
+      <w:proofErr w:type="spellStart"/>
+      <w:r>
+        <w:rPr>
+          <w:rFonts w:ascii="Arial" w:hAnsi="Arial" w:cs="Arial"/>
+          <w:lang w:val="id-ID"/>
+        </w:rPr>
+        <w:t>blok_menunjuk</w:t>
+      </w:r>
+      <w:proofErr w:type="spellEnd"/>
+      <w:r>
+        <w:rPr>
+          <w:rFonts w:ascii="Arial" w:hAnsi="Arial" w:cs="Arial"/>
+          <w:lang w:val="id-ID"/>
+        </w:rPr>
+        <w:t>}</w:t>
       </w:r>
     </w:p>
     <w:p>
@@ -753,12 +868,21 @@
         </w:rPr>
         <w:t>/</w:t>
       </w:r>
-      <w:r>
-        <w:rPr>
-          <w:rFonts w:ascii="Arial" w:hAnsi="Arial" w:cs="Arial"/>
-          <w:lang w:val="id-ID"/>
-        </w:rPr>
-        <w:t>blok_menunjuk}</w:t>
+      <w:proofErr w:type="spellStart"/>
+      <w:r>
+        <w:rPr>
+          <w:rFonts w:ascii="Arial" w:hAnsi="Arial" w:cs="Arial"/>
+          <w:lang w:val="id-ID"/>
+        </w:rPr>
+        <w:t>blok_menunjuk</w:t>
+      </w:r>
+      <w:proofErr w:type="spellEnd"/>
+      <w:r>
+        <w:rPr>
+          <w:rFonts w:ascii="Arial" w:hAnsi="Arial" w:cs="Arial"/>
+          <w:lang w:val="id-ID"/>
+        </w:rPr>
+        <w:t>}</w:t>
       </w:r>
     </w:p>
     <w:p>
@@ -816,15 +940,40 @@
           <w:rFonts w:ascii="Arial" w:hAnsi="Arial" w:cs="Arial"/>
           <w:lang w:val="id-ID"/>
         </w:rPr>
-        <w:t>${tanggal_pinjam}</w:t>
-      </w:r>
-      <w:r>
-        <w:rPr>
-          <w:rFonts w:ascii="Arial" w:hAnsi="Arial" w:cs="Arial"/>
-          <w:lang w:val="id-ID"/>
-        </w:rPr>
-        <w:t xml:space="preserve"> s.d</w:t>
-      </w:r>
+        <w:t>${</w:t>
+      </w:r>
+      <w:proofErr w:type="spellStart"/>
+      <w:r>
+        <w:rPr>
+          <w:rFonts w:ascii="Arial" w:hAnsi="Arial" w:cs="Arial"/>
+          <w:lang w:val="id-ID"/>
+        </w:rPr>
+        <w:t>tanggal_pinjam</w:t>
+      </w:r>
+      <w:proofErr w:type="spellEnd"/>
+      <w:r>
+        <w:rPr>
+          <w:rFonts w:ascii="Arial" w:hAnsi="Arial" w:cs="Arial"/>
+          <w:lang w:val="id-ID"/>
+        </w:rPr>
+        <w:t>}</w:t>
+      </w:r>
+      <w:r>
+        <w:rPr>
+          <w:rFonts w:ascii="Arial" w:hAnsi="Arial" w:cs="Arial"/>
+          <w:lang w:val="id-ID"/>
+        </w:rPr>
+        <w:t xml:space="preserve"> </w:t>
+      </w:r>
+      <w:proofErr w:type="spellStart"/>
+      <w:r>
+        <w:rPr>
+          <w:rFonts w:ascii="Arial" w:hAnsi="Arial" w:cs="Arial"/>
+          <w:lang w:val="id-ID"/>
+        </w:rPr>
+        <w:t>s.d</w:t>
+      </w:r>
+      <w:proofErr w:type="spellEnd"/>
       <w:r>
         <w:rPr>
           <w:rFonts w:ascii="Arial" w:hAnsi="Arial" w:cs="Arial"/>
@@ -844,7 +993,23 @@
           <w:rFonts w:ascii="Arial" w:hAnsi="Arial" w:cs="Arial"/>
           <w:lang w:val="id-ID"/>
         </w:rPr>
-        <w:t>${tanggal_jatuh_tempo}</w:t>
+        <w:t>${</w:t>
+      </w:r>
+      <w:proofErr w:type="spellStart"/>
+      <w:r>
+        <w:rPr>
+          <w:rFonts w:ascii="Arial" w:hAnsi="Arial" w:cs="Arial"/>
+          <w:lang w:val="id-ID"/>
+        </w:rPr>
+        <w:t>tanggal_jatuh_tempo</w:t>
+      </w:r>
+      <w:proofErr w:type="spellEnd"/>
+      <w:r>
+        <w:rPr>
+          <w:rFonts w:ascii="Arial" w:hAnsi="Arial" w:cs="Arial"/>
+          <w:lang w:val="id-ID"/>
+        </w:rPr>
+        <w:t>}</w:t>
       </w:r>
     </w:p>
     <w:p>
@@ -880,14 +1045,46 @@
           <w:rFonts w:ascii="Arial" w:hAnsi="Arial" w:cs="Arial"/>
           <w:lang w:val="id-ID"/>
         </w:rPr>
-        <w:t>${pemberi_perintah}</w:t>
-      </w:r>
-      <w:r>
-        <w:rPr>
-          <w:rFonts w:ascii="Arial" w:hAnsi="Arial" w:cs="Arial"/>
-          <w:lang w:val="id-ID"/>
-        </w:rPr>
-        <w:t xml:space="preserve"> NIP ${nip} ${kantor}</w:t>
+        <w:t>${</w:t>
+      </w:r>
+      <w:proofErr w:type="spellStart"/>
+      <w:r>
+        <w:rPr>
+          <w:rFonts w:ascii="Arial" w:hAnsi="Arial" w:cs="Arial"/>
+          <w:lang w:val="id-ID"/>
+        </w:rPr>
+        <w:t>pemberi_perintah</w:t>
+      </w:r>
+      <w:proofErr w:type="spellEnd"/>
+      <w:r>
+        <w:rPr>
+          <w:rFonts w:ascii="Arial" w:hAnsi="Arial" w:cs="Arial"/>
+          <w:lang w:val="id-ID"/>
+        </w:rPr>
+        <w:t>}</w:t>
+      </w:r>
+      <w:r>
+        <w:rPr>
+          <w:rFonts w:ascii="Arial" w:hAnsi="Arial" w:cs="Arial"/>
+          <w:lang w:val="id-ID"/>
+        </w:rPr>
+        <w:t xml:space="preserve"> NIP ${</w:t>
+      </w:r>
+      <w:proofErr w:type="spellStart"/>
+      <w:r>
+        <w:rPr>
+          <w:rFonts w:ascii="Arial" w:hAnsi="Arial" w:cs="Arial"/>
+          <w:lang w:val="id-ID"/>
+        </w:rPr>
+        <w:t>nip</w:t>
+      </w:r>
+      <w:proofErr w:type="spellEnd"/>
+      <w:r>
+        <w:rPr>
+          <w:rFonts w:ascii="Arial" w:hAnsi="Arial" w:cs="Arial"/>
+          <w:lang w:val="id-ID"/>
+        </w:rPr>
+        <w:t>} ${kantor}</w:t>
       </w:r>
       <w:r>
         <w:rPr>
@@ -1097,7 +1294,27 @@
           <w:bCs/>
           <w:lang w:val="id-ID"/>
         </w:rPr>
-        <w:t>${staff_notaris}</w:t>
+        <w:t>${</w:t>
+      </w:r>
+      <w:proofErr w:type="spellStart"/>
+      <w:r>
+        <w:rPr>
+          <w:rFonts w:ascii="Arial" w:hAnsi="Arial" w:cs="Arial"/>
+          <w:b/>
+          <w:bCs/>
+          <w:lang w:val="id-ID"/>
+        </w:rPr>
+        <w:t>staff_notaris</w:t>
+      </w:r>
+      <w:proofErr w:type="spellEnd"/>
+      <w:r>
+        <w:rPr>
+          <w:rFonts w:ascii="Arial" w:hAnsi="Arial" w:cs="Arial"/>
+          <w:b/>
+          <w:bCs/>
+          <w:lang w:val="id-ID"/>
+        </w:rPr>
+        <w:t>}</w:t>
       </w:r>
       <w:r>
         <w:rPr>
@@ -1154,7 +1371,7 @@
     </w:p>
     <w:sectPr>
       <w:pgSz w:w="11906" w:h="16838"/>
-      <w:pgMar w:top="810" w:right="1134" w:bottom="1134" w:left="2070" w:header="709" w:footer="709" w:gutter="0"/>
+      <w:pgMar w:top="810" w:right="1134" w:bottom="1134" w:left="1418" w:header="709" w:footer="709" w:gutter="0"/>
       <w:cols w:space="720"/>
       <w:docGrid w:linePitch="360"/>
     </w:sectPr>

</xml_diff>